<commit_message>
again correzioni modello logico
</commit_message>
<xml_diff>
--- a/Project Specs/MODELLO LOGICO.docx
+++ b/Project Specs/MODELLO LOGICO.docx
@@ -2580,7 +2580,720 @@
           <w:rFonts w:ascii="Calisto MT" w:hAnsi="Calisto MT"/>
           <w:sz w:val="24"/>
         </w:rPr>
-        <w:t>IN</w:t>
+        <w:t>INT</w:t>
+      </w:r>
+    </w:p>
+    <w:p>
+      <w:pPr>
+        <w:rPr>
+          <w:rFonts w:ascii="Calisto MT" w:hAnsi="Calisto MT"/>
+          <w:sz w:val="24"/>
+        </w:rPr>
+      </w:pPr>
+      <w:r>
+        <w:rPr>
+          <w:rFonts w:ascii="Calisto MT" w:hAnsi="Calisto MT"/>
+          <w:color w:val="C00000"/>
+          <w:sz w:val="24"/>
+        </w:rPr>
+        <w:t>CF_MEDICO</w:t>
+      </w:r>
+      <w:r>
+        <w:rPr>
+          <w:rFonts w:ascii="Calisto MT" w:hAnsi="Calisto MT"/>
+          <w:b/>
+          <w:sz w:val="24"/>
+        </w:rPr>
+        <w:tab/>
+      </w:r>
+      <w:r>
+        <w:rPr>
+          <w:rFonts w:ascii="Calisto MT" w:hAnsi="Calisto MT"/>
+          <w:sz w:val="24"/>
+        </w:rPr>
+        <w:tab/>
+      </w:r>
+      <w:r>
+        <w:rPr>
+          <w:rFonts w:ascii="Calisto MT" w:hAnsi="Calisto MT"/>
+          <w:sz w:val="24"/>
+        </w:rPr>
+        <w:tab/>
+      </w:r>
+      <w:r>
+        <w:rPr>
+          <w:rFonts w:ascii="Calisto MT" w:hAnsi="Calisto MT"/>
+          <w:sz w:val="24"/>
+        </w:rPr>
+        <w:tab/>
+      </w:r>
+      <w:r>
+        <w:rPr>
+          <w:rFonts w:ascii="Calisto MT" w:hAnsi="Calisto MT"/>
+          <w:sz w:val="24"/>
+        </w:rPr>
+        <w:tab/>
+        <w:t>TESTO</w:t>
+      </w:r>
+    </w:p>
+    <w:p>
+      <w:pPr>
+        <w:rPr>
+          <w:rFonts w:ascii="Calisto MT" w:hAnsi="Calisto MT"/>
+          <w:sz w:val="24"/>
+        </w:rPr>
+      </w:pPr>
+      <w:r>
+        <w:rPr>
+          <w:rFonts w:ascii="Calisto MT" w:hAnsi="Calisto MT"/>
+          <w:color w:val="C00000"/>
+          <w:sz w:val="24"/>
+        </w:rPr>
+        <w:t>CF_PAZIENTE</w:t>
+      </w:r>
+      <w:r>
+        <w:rPr>
+          <w:rFonts w:ascii="Calisto MT" w:hAnsi="Calisto MT"/>
+          <w:sz w:val="24"/>
+        </w:rPr>
+        <w:tab/>
+      </w:r>
+      <w:r>
+        <w:rPr>
+          <w:rFonts w:ascii="Calisto MT" w:hAnsi="Calisto MT"/>
+          <w:sz w:val="24"/>
+        </w:rPr>
+        <w:tab/>
+      </w:r>
+      <w:r>
+        <w:rPr>
+          <w:rFonts w:ascii="Calisto MT" w:hAnsi="Calisto MT"/>
+          <w:sz w:val="24"/>
+        </w:rPr>
+        <w:tab/>
+      </w:r>
+      <w:r>
+        <w:rPr>
+          <w:rFonts w:ascii="Calisto MT" w:hAnsi="Calisto MT"/>
+          <w:sz w:val="24"/>
+        </w:rPr>
+        <w:tab/>
+      </w:r>
+      <w:r>
+        <w:rPr>
+          <w:rFonts w:ascii="Calisto MT" w:hAnsi="Calisto MT"/>
+          <w:sz w:val="24"/>
+        </w:rPr>
+        <w:tab/>
+        <w:t>TESTO</w:t>
+      </w:r>
+    </w:p>
+    <w:p>
+      <w:pPr>
+        <w:rPr>
+          <w:rFonts w:ascii="Calisto MT" w:hAnsi="Calisto MT"/>
+          <w:sz w:val="24"/>
+        </w:rPr>
+      </w:pPr>
+      <w:r>
+        <w:rPr>
+          <w:rFonts w:ascii="Calisto MT" w:hAnsi="Calisto MT"/>
+          <w:color w:val="C00000"/>
+          <w:sz w:val="24"/>
+        </w:rPr>
+        <w:t>FARMAC</w:t>
+      </w:r>
+      <w:r>
+        <w:rPr>
+          <w:rFonts w:ascii="Calisto MT" w:hAnsi="Calisto MT"/>
+          <w:color w:val="C00000"/>
+          <w:sz w:val="24"/>
+        </w:rPr>
+        <w:t>O</w:t>
+      </w:r>
+      <w:r>
+        <w:rPr>
+          <w:rFonts w:ascii="Calisto MT" w:hAnsi="Calisto MT"/>
+          <w:color w:val="C00000"/>
+          <w:sz w:val="24"/>
+        </w:rPr>
+        <w:tab/>
+      </w:r>
+      <w:r>
+        <w:rPr>
+          <w:rFonts w:ascii="Calisto MT" w:hAnsi="Calisto MT"/>
+          <w:color w:val="C00000"/>
+          <w:sz w:val="24"/>
+        </w:rPr>
+        <w:tab/>
+      </w:r>
+      <w:r>
+        <w:rPr>
+          <w:rFonts w:ascii="Calisto MT" w:hAnsi="Calisto MT"/>
+          <w:sz w:val="24"/>
+        </w:rPr>
+        <w:tab/>
+      </w:r>
+      <w:r>
+        <w:rPr>
+          <w:rFonts w:ascii="Calisto MT" w:hAnsi="Calisto MT"/>
+          <w:sz w:val="24"/>
+        </w:rPr>
+        <w:tab/>
+      </w:r>
+      <w:r>
+        <w:rPr>
+          <w:rFonts w:ascii="Calisto MT" w:hAnsi="Calisto MT"/>
+          <w:sz w:val="24"/>
+        </w:rPr>
+        <w:tab/>
+      </w:r>
+      <w:r>
+        <w:rPr>
+          <w:rFonts w:ascii="Calisto MT" w:hAnsi="Calisto MT"/>
+          <w:sz w:val="24"/>
+        </w:rPr>
+        <w:tab/>
+        <w:t>TESTO</w:t>
+      </w:r>
+    </w:p>
+    <w:p>
+      <w:pPr>
+        <w:rPr>
+          <w:rFonts w:ascii="Calisto MT" w:hAnsi="Calisto MT"/>
+          <w:sz w:val="24"/>
+        </w:rPr>
+      </w:pPr>
+      <w:r>
+        <w:rPr>
+          <w:rFonts w:ascii="Calisto MT" w:hAnsi="Calisto MT"/>
+          <w:sz w:val="24"/>
+        </w:rPr>
+        <w:t>NUMERO SCATOLE DI FARMACO</w:t>
+      </w:r>
+      <w:r>
+        <w:rPr>
+          <w:rFonts w:ascii="Calisto MT" w:hAnsi="Calisto MT"/>
+          <w:sz w:val="24"/>
+        </w:rPr>
+        <w:tab/>
+      </w:r>
+      <w:r>
+        <w:rPr>
+          <w:rFonts w:ascii="Calisto MT" w:hAnsi="Calisto MT"/>
+          <w:sz w:val="24"/>
+        </w:rPr>
+        <w:tab/>
+        <w:t>INT</w:t>
+      </w:r>
+    </w:p>
+    <w:p>
+      <w:pPr>
+        <w:rPr>
+          <w:rFonts w:ascii="Calisto MT" w:hAnsi="Calisto MT"/>
+          <w:sz w:val="24"/>
+        </w:rPr>
+      </w:pPr>
+      <w:r>
+        <w:rPr>
+          <w:rFonts w:ascii="Calisto MT" w:hAnsi="Calisto MT"/>
+          <w:color w:val="7030A0"/>
+          <w:sz w:val="24"/>
+        </w:rPr>
+        <w:t>DESCRIZIONE</w:t>
+      </w:r>
+      <w:r>
+        <w:rPr>
+          <w:rFonts w:ascii="Calisto MT" w:hAnsi="Calisto MT"/>
+          <w:color w:val="7030A0"/>
+          <w:sz w:val="24"/>
+        </w:rPr>
+        <w:tab/>
+      </w:r>
+      <w:r>
+        <w:rPr>
+          <w:rFonts w:ascii="Calisto MT" w:hAnsi="Calisto MT"/>
+          <w:color w:val="7030A0"/>
+          <w:sz w:val="24"/>
+        </w:rPr>
+        <w:tab/>
+      </w:r>
+      <w:r>
+        <w:rPr>
+          <w:rFonts w:ascii="Calisto MT" w:hAnsi="Calisto MT"/>
+          <w:color w:val="7030A0"/>
+          <w:sz w:val="24"/>
+        </w:rPr>
+        <w:tab/>
+      </w:r>
+      <w:r>
+        <w:rPr>
+          <w:rFonts w:ascii="Calisto MT" w:hAnsi="Calisto MT"/>
+          <w:color w:val="7030A0"/>
+          <w:sz w:val="24"/>
+        </w:rPr>
+        <w:tab/>
+      </w:r>
+      <w:r>
+        <w:rPr>
+          <w:rFonts w:ascii="Calisto MT" w:hAnsi="Calisto MT"/>
+          <w:color w:val="7030A0"/>
+          <w:sz w:val="24"/>
+        </w:rPr>
+        <w:tab/>
+      </w:r>
+      <w:r>
+        <w:rPr>
+          <w:rFonts w:ascii="Calisto MT" w:hAnsi="Calisto MT"/>
+          <w:sz w:val="24"/>
+        </w:rPr>
+        <w:t>TESTO</w:t>
+      </w:r>
+    </w:p>
+    <w:p>
+      <w:pPr>
+        <w:rPr>
+          <w:rFonts w:ascii="Calisto MT" w:hAnsi="Calisto MT"/>
+          <w:color w:val="000000" w:themeColor="text1"/>
+          <w:sz w:val="24"/>
+        </w:rPr>
+      </w:pPr>
+      <w:r>
+        <w:rPr>
+          <w:rFonts w:ascii="Calisto MT" w:hAnsi="Calisto MT"/>
+          <w:color w:val="000000" w:themeColor="text1"/>
+          <w:sz w:val="24"/>
+        </w:rPr>
+        <w:t>RICHIESTA ESENZIONE PATOLOGIA</w:t>
+      </w:r>
+      <w:r>
+        <w:rPr>
+          <w:rFonts w:ascii="Calisto MT" w:hAnsi="Calisto MT"/>
+          <w:color w:val="000000" w:themeColor="text1"/>
+          <w:sz w:val="24"/>
+        </w:rPr>
+        <w:tab/>
+        <w:t>BOOLEAN</w:t>
+      </w:r>
+    </w:p>
+    <w:p>
+      <w:pPr>
+        <w:rPr>
+          <w:rFonts w:ascii="Calisto MT" w:hAnsi="Calisto MT"/>
+          <w:color w:val="000000" w:themeColor="text1"/>
+          <w:sz w:val="24"/>
+        </w:rPr>
+      </w:pPr>
+      <w:r>
+        <w:rPr>
+          <w:rFonts w:ascii="Calisto MT" w:hAnsi="Calisto MT"/>
+          <w:color w:val="000000" w:themeColor="text1"/>
+          <w:sz w:val="24"/>
+        </w:rPr>
+        <w:t xml:space="preserve">RICHIESTA ESENZIONE </w:t>
+      </w:r>
+      <w:r>
+        <w:rPr>
+          <w:rFonts w:ascii="Calisto MT" w:hAnsi="Calisto MT"/>
+          <w:color w:val="000000" w:themeColor="text1"/>
+          <w:sz w:val="24"/>
+        </w:rPr>
+        <w:t>REDDITO</w:t>
+      </w:r>
+      <w:r>
+        <w:rPr>
+          <w:rFonts w:ascii="Calisto MT" w:hAnsi="Calisto MT"/>
+          <w:color w:val="000000" w:themeColor="text1"/>
+          <w:sz w:val="24"/>
+        </w:rPr>
+        <w:tab/>
+      </w:r>
+      <w:r>
+        <w:rPr>
+          <w:rFonts w:ascii="Calisto MT" w:hAnsi="Calisto MT"/>
+          <w:color w:val="000000" w:themeColor="text1"/>
+          <w:sz w:val="24"/>
+        </w:rPr>
+        <w:tab/>
+        <w:t>BOOLEAN</w:t>
+      </w:r>
+    </w:p>
+    <w:p>
+      <w:pPr>
+        <w:spacing w:after="0"/>
+        <w:rPr>
+          <w:rFonts w:ascii="Calisto MT" w:hAnsi="Calisto MT"/>
+          <w:sz w:val="24"/>
+        </w:rPr>
+      </w:pPr>
+      <w:r>
+        <w:rPr>
+          <w:rFonts w:ascii="Calisto MT" w:hAnsi="Calisto MT"/>
+          <w:sz w:val="24"/>
+        </w:rPr>
+        <w:t>STATO RICHIESTA</w:t>
+      </w:r>
+      <w:r>
+        <w:rPr>
+          <w:rFonts w:ascii="Calisto MT" w:hAnsi="Calisto MT"/>
+          <w:sz w:val="24"/>
+        </w:rPr>
+        <w:tab/>
+      </w:r>
+      <w:r>
+        <w:rPr>
+          <w:rFonts w:ascii="Calisto MT" w:hAnsi="Calisto MT"/>
+          <w:sz w:val="24"/>
+        </w:rPr>
+        <w:tab/>
+      </w:r>
+      <w:r>
+        <w:rPr>
+          <w:rFonts w:ascii="Calisto MT" w:hAnsi="Calisto MT"/>
+          <w:sz w:val="24"/>
+        </w:rPr>
+        <w:tab/>
+      </w:r>
+      <w:r>
+        <w:rPr>
+          <w:rFonts w:ascii="Calisto MT" w:hAnsi="Calisto MT"/>
+          <w:sz w:val="24"/>
+        </w:rPr>
+        <w:tab/>
+        <w:t>TESTO (ENUM)</w:t>
+      </w:r>
+    </w:p>
+    <w:p>
+      <w:pPr>
+        <w:rPr>
+          <w:rFonts w:ascii="Calisto MT" w:hAnsi="Calisto MT"/>
+        </w:rPr>
+      </w:pPr>
+      <w:r>
+        <w:rPr>
+          <w:rFonts w:ascii="Calisto MT" w:hAnsi="Calisto MT"/>
+        </w:rPr>
+        <w:t>(IN ATTESA, ACCETTATA, RIFIUTATA)</w:t>
+      </w:r>
+    </w:p>
+    <w:p>
+      <w:pPr>
+        <w:spacing w:after="0"/>
+        <w:rPr>
+          <w:rFonts w:ascii="Calisto MT" w:hAnsi="Calisto MT"/>
+          <w:sz w:val="24"/>
+        </w:rPr>
+      </w:pPr>
+      <w:r>
+        <w:rPr>
+          <w:rFonts w:ascii="Calisto MT" w:hAnsi="Calisto MT"/>
+          <w:sz w:val="24"/>
+        </w:rPr>
+        <w:tab/>
+      </w:r>
+    </w:p>
+    <w:p>
+      <w:pPr>
+        <w:rPr>
+          <w:rFonts w:ascii="Calisto MT" w:hAnsi="Calisto MT"/>
+          <w:sz w:val="24"/>
+        </w:rPr>
+      </w:pPr>
+      <w:r>
+        <w:rPr>
+          <w:rFonts w:ascii="Calisto MT" w:hAnsi="Calisto MT"/>
+          <w:sz w:val="24"/>
+        </w:rPr>
+        <w:t>DATA</w:t>
+      </w:r>
+      <w:r>
+        <w:rPr>
+          <w:rFonts w:ascii="Calisto MT" w:hAnsi="Calisto MT"/>
+          <w:sz w:val="24"/>
+        </w:rPr>
+        <w:tab/>
+      </w:r>
+      <w:r>
+        <w:rPr>
+          <w:rFonts w:ascii="Calisto MT" w:hAnsi="Calisto MT"/>
+          <w:sz w:val="24"/>
+        </w:rPr>
+        <w:tab/>
+      </w:r>
+      <w:r>
+        <w:rPr>
+          <w:rFonts w:ascii="Calisto MT" w:hAnsi="Calisto MT"/>
+          <w:sz w:val="24"/>
+        </w:rPr>
+        <w:tab/>
+      </w:r>
+      <w:r>
+        <w:rPr>
+          <w:rFonts w:ascii="Calisto MT" w:hAnsi="Calisto MT"/>
+          <w:sz w:val="24"/>
+        </w:rPr>
+        <w:tab/>
+      </w:r>
+      <w:r>
+        <w:rPr>
+          <w:rFonts w:ascii="Calisto MT" w:hAnsi="Calisto MT"/>
+          <w:sz w:val="24"/>
+        </w:rPr>
+        <w:tab/>
+      </w:r>
+      <w:r>
+        <w:rPr>
+          <w:rFonts w:ascii="Calisto MT" w:hAnsi="Calisto MT"/>
+          <w:sz w:val="24"/>
+        </w:rPr>
+        <w:tab/>
+      </w:r>
+      <w:r>
+        <w:rPr>
+          <w:rFonts w:ascii="Calisto MT" w:hAnsi="Calisto MT"/>
+          <w:sz w:val="24"/>
+        </w:rPr>
+        <w:t>DATA</w:t>
+      </w:r>
+    </w:p>
+    <w:p>
+      <w:pPr>
+        <w:rPr>
+          <w:rFonts w:ascii="Calisto MT" w:hAnsi="Calisto MT"/>
+          <w:sz w:val="24"/>
+        </w:rPr>
+      </w:pPr>
+      <w:r>
+        <w:rPr>
+          <w:rFonts w:ascii="Calisto MT" w:hAnsi="Calisto MT"/>
+          <w:sz w:val="24"/>
+        </w:rPr>
+        <w:t>ORA</w:t>
+      </w:r>
+      <w:r>
+        <w:rPr>
+          <w:rFonts w:ascii="Calisto MT" w:hAnsi="Calisto MT"/>
+          <w:sz w:val="24"/>
+        </w:rPr>
+        <w:tab/>
+      </w:r>
+      <w:r>
+        <w:rPr>
+          <w:rFonts w:ascii="Calisto MT" w:hAnsi="Calisto MT"/>
+          <w:sz w:val="24"/>
+        </w:rPr>
+        <w:tab/>
+      </w:r>
+      <w:r>
+        <w:rPr>
+          <w:rFonts w:ascii="Calisto MT" w:hAnsi="Calisto MT"/>
+          <w:sz w:val="24"/>
+        </w:rPr>
+        <w:tab/>
+      </w:r>
+      <w:r>
+        <w:rPr>
+          <w:rFonts w:ascii="Calisto MT" w:hAnsi="Calisto MT"/>
+          <w:sz w:val="24"/>
+        </w:rPr>
+        <w:tab/>
+      </w:r>
+      <w:r>
+        <w:rPr>
+          <w:rFonts w:ascii="Calisto MT" w:hAnsi="Calisto MT"/>
+          <w:sz w:val="24"/>
+        </w:rPr>
+        <w:tab/>
+      </w:r>
+      <w:r>
+        <w:rPr>
+          <w:rFonts w:ascii="Calisto MT" w:hAnsi="Calisto MT"/>
+          <w:sz w:val="24"/>
+        </w:rPr>
+        <w:tab/>
+      </w:r>
+      <w:r>
+        <w:rPr>
+          <w:rFonts w:ascii="Calisto MT" w:hAnsi="Calisto MT"/>
+          <w:sz w:val="24"/>
+        </w:rPr>
+        <w:tab/>
+        <w:t>TIME</w:t>
+      </w:r>
+    </w:p>
+    <w:p>
+      <w:pPr>
+        <w:rPr>
+          <w:rFonts w:ascii="Georgia" w:hAnsi="Georgia"/>
+          <w:color w:val="00B050"/>
+          <w:sz w:val="24"/>
+        </w:rPr>
+      </w:pPr>
+    </w:p>
+    <w:p>
+      <w:pPr>
+        <w:rPr>
+          <w:rFonts w:ascii="Georgia" w:hAnsi="Georgia"/>
+          <w:color w:val="00B050"/>
+          <w:sz w:val="24"/>
+        </w:rPr>
+      </w:pPr>
+    </w:p>
+    <w:p>
+      <w:pPr>
+        <w:rPr>
+          <w:rFonts w:ascii="Georgia" w:hAnsi="Georgia"/>
+          <w:color w:val="00B050"/>
+          <w:sz w:val="24"/>
+        </w:rPr>
+      </w:pPr>
+    </w:p>
+    <w:p>
+      <w:pPr>
+        <w:rPr>
+          <w:rFonts w:ascii="Georgia" w:hAnsi="Georgia"/>
+          <w:color w:val="00B050"/>
+          <w:sz w:val="24"/>
+        </w:rPr>
+      </w:pPr>
+      <w:r>
+        <w:rPr>
+          <w:rFonts w:ascii="Georgia" w:hAnsi="Georgia"/>
+          <w:color w:val="00B050"/>
+          <w:sz w:val="24"/>
+        </w:rPr>
+        <w:t xml:space="preserve">TABELLA </w:t>
+      </w:r>
+      <w:r>
+        <w:rPr>
+          <w:rFonts w:ascii="Georgia" w:hAnsi="Georgia"/>
+          <w:color w:val="00B050"/>
+          <w:sz w:val="24"/>
+        </w:rPr>
+        <w:t>ORDINE</w:t>
+      </w:r>
+    </w:p>
+    <w:p>
+      <w:pPr>
+        <w:rPr>
+          <w:rFonts w:ascii="Calisto MT" w:hAnsi="Calisto MT"/>
+          <w:b/>
+          <w:sz w:val="24"/>
+        </w:rPr>
+      </w:pPr>
+      <w:r>
+        <w:rPr>
+          <w:rFonts w:ascii="Calisto MT" w:hAnsi="Calisto MT"/>
+          <w:b/>
+          <w:sz w:val="24"/>
+        </w:rPr>
+        <w:t>ID_ORDINE</w:t>
+      </w:r>
+      <w:r>
+        <w:rPr>
+          <w:rFonts w:ascii="Calisto MT" w:hAnsi="Calisto MT"/>
+          <w:b/>
+          <w:sz w:val="24"/>
+        </w:rPr>
+        <w:tab/>
+      </w:r>
+      <w:r>
+        <w:rPr>
+          <w:rFonts w:ascii="Calisto MT" w:hAnsi="Calisto MT"/>
+          <w:b/>
+          <w:sz w:val="24"/>
+        </w:rPr>
+        <w:tab/>
+      </w:r>
+      <w:r>
+        <w:rPr>
+          <w:rFonts w:ascii="Calisto MT" w:hAnsi="Calisto MT"/>
+          <w:b/>
+          <w:sz w:val="24"/>
+        </w:rPr>
+        <w:tab/>
+      </w:r>
+      <w:r>
+        <w:rPr>
+          <w:rFonts w:ascii="Calisto MT" w:hAnsi="Calisto MT"/>
+          <w:b/>
+          <w:sz w:val="24"/>
+        </w:rPr>
+        <w:tab/>
+      </w:r>
+      <w:r>
+        <w:rPr>
+          <w:rFonts w:ascii="Calisto MT" w:hAnsi="Calisto MT"/>
+          <w:b/>
+          <w:sz w:val="24"/>
+        </w:rPr>
+        <w:tab/>
+      </w:r>
+      <w:r>
+        <w:rPr>
+          <w:rFonts w:ascii="Calisto MT" w:hAnsi="Calisto MT"/>
+          <w:sz w:val="24"/>
+        </w:rPr>
+        <w:t>INT</w:t>
+      </w:r>
+    </w:p>
+    <w:p>
+      <w:pPr>
+        <w:rPr>
+          <w:rFonts w:ascii="Calisto MT" w:hAnsi="Calisto MT"/>
+          <w:sz w:val="24"/>
+        </w:rPr>
+      </w:pPr>
+      <w:r>
+        <w:rPr>
+          <w:rFonts w:ascii="Calisto MT" w:hAnsi="Calisto MT"/>
+          <w:color w:val="C00000"/>
+          <w:sz w:val="24"/>
+        </w:rPr>
+        <w:t>ID</w:t>
+      </w:r>
+      <w:r>
+        <w:rPr>
+          <w:rFonts w:ascii="Calisto MT" w:hAnsi="Calisto MT"/>
+          <w:color w:val="C00000"/>
+          <w:sz w:val="24"/>
+        </w:rPr>
+        <w:t>_FARMACIA</w:t>
+      </w:r>
+      <w:r>
+        <w:rPr>
+          <w:rFonts w:ascii="Calisto MT" w:hAnsi="Calisto MT"/>
+          <w:sz w:val="24"/>
+        </w:rPr>
+        <w:tab/>
+      </w:r>
+      <w:r>
+        <w:rPr>
+          <w:rFonts w:ascii="Calisto MT" w:hAnsi="Calisto MT"/>
+          <w:sz w:val="24"/>
+        </w:rPr>
+        <w:tab/>
+      </w:r>
+      <w:r>
+        <w:rPr>
+          <w:rFonts w:ascii="Calisto MT" w:hAnsi="Calisto MT"/>
+          <w:sz w:val="24"/>
+        </w:rPr>
+        <w:tab/>
+      </w:r>
+      <w:r>
+        <w:rPr>
+          <w:rFonts w:ascii="Calisto MT" w:hAnsi="Calisto MT"/>
+          <w:sz w:val="24"/>
+        </w:rPr>
+        <w:tab/>
+      </w:r>
+      <w:r>
+        <w:rPr>
+          <w:rFonts w:ascii="Calisto MT" w:hAnsi="Calisto MT"/>
+          <w:sz w:val="24"/>
+        </w:rPr>
+        <w:tab/>
       </w:r>
       <w:bookmarkStart w:id="0" w:name="_GoBack"/>
       <w:bookmarkEnd w:id="0"/>
@@ -2589,713 +3302,6 @@
           <w:rFonts w:ascii="Calisto MT" w:hAnsi="Calisto MT"/>
           <w:sz w:val="24"/>
         </w:rPr>
-        <w:t>T</w:t>
-      </w:r>
-    </w:p>
-    <w:p>
-      <w:pPr>
-        <w:rPr>
-          <w:rFonts w:ascii="Calisto MT" w:hAnsi="Calisto MT"/>
-          <w:sz w:val="24"/>
-        </w:rPr>
-      </w:pPr>
-      <w:r>
-        <w:rPr>
-          <w:rFonts w:ascii="Calisto MT" w:hAnsi="Calisto MT"/>
-          <w:color w:val="C00000"/>
-          <w:sz w:val="24"/>
-        </w:rPr>
-        <w:t>CF_MEDICO</w:t>
-      </w:r>
-      <w:r>
-        <w:rPr>
-          <w:rFonts w:ascii="Calisto MT" w:hAnsi="Calisto MT"/>
-          <w:b/>
-          <w:sz w:val="24"/>
-        </w:rPr>
-        <w:tab/>
-      </w:r>
-      <w:r>
-        <w:rPr>
-          <w:rFonts w:ascii="Calisto MT" w:hAnsi="Calisto MT"/>
-          <w:sz w:val="24"/>
-        </w:rPr>
-        <w:tab/>
-      </w:r>
-      <w:r>
-        <w:rPr>
-          <w:rFonts w:ascii="Calisto MT" w:hAnsi="Calisto MT"/>
-          <w:sz w:val="24"/>
-        </w:rPr>
-        <w:tab/>
-      </w:r>
-      <w:r>
-        <w:rPr>
-          <w:rFonts w:ascii="Calisto MT" w:hAnsi="Calisto MT"/>
-          <w:sz w:val="24"/>
-        </w:rPr>
-        <w:tab/>
-      </w:r>
-      <w:r>
-        <w:rPr>
-          <w:rFonts w:ascii="Calisto MT" w:hAnsi="Calisto MT"/>
-          <w:sz w:val="24"/>
-        </w:rPr>
-        <w:tab/>
-        <w:t>TESTO</w:t>
-      </w:r>
-    </w:p>
-    <w:p>
-      <w:pPr>
-        <w:rPr>
-          <w:rFonts w:ascii="Calisto MT" w:hAnsi="Calisto MT"/>
-          <w:sz w:val="24"/>
-        </w:rPr>
-      </w:pPr>
-      <w:r>
-        <w:rPr>
-          <w:rFonts w:ascii="Calisto MT" w:hAnsi="Calisto MT"/>
-          <w:color w:val="C00000"/>
-          <w:sz w:val="24"/>
-        </w:rPr>
-        <w:t>CF_PAZIENTE</w:t>
-      </w:r>
-      <w:r>
-        <w:rPr>
-          <w:rFonts w:ascii="Calisto MT" w:hAnsi="Calisto MT"/>
-          <w:sz w:val="24"/>
-        </w:rPr>
-        <w:tab/>
-      </w:r>
-      <w:r>
-        <w:rPr>
-          <w:rFonts w:ascii="Calisto MT" w:hAnsi="Calisto MT"/>
-          <w:sz w:val="24"/>
-        </w:rPr>
-        <w:tab/>
-      </w:r>
-      <w:r>
-        <w:rPr>
-          <w:rFonts w:ascii="Calisto MT" w:hAnsi="Calisto MT"/>
-          <w:sz w:val="24"/>
-        </w:rPr>
-        <w:tab/>
-      </w:r>
-      <w:r>
-        <w:rPr>
-          <w:rFonts w:ascii="Calisto MT" w:hAnsi="Calisto MT"/>
-          <w:sz w:val="24"/>
-        </w:rPr>
-        <w:tab/>
-      </w:r>
-      <w:r>
-        <w:rPr>
-          <w:rFonts w:ascii="Calisto MT" w:hAnsi="Calisto MT"/>
-          <w:sz w:val="24"/>
-        </w:rPr>
-        <w:tab/>
-        <w:t>TESTO</w:t>
-      </w:r>
-    </w:p>
-    <w:p>
-      <w:pPr>
-        <w:rPr>
-          <w:rFonts w:ascii="Calisto MT" w:hAnsi="Calisto MT"/>
-          <w:sz w:val="24"/>
-        </w:rPr>
-      </w:pPr>
-      <w:r>
-        <w:rPr>
-          <w:rFonts w:ascii="Calisto MT" w:hAnsi="Calisto MT"/>
-          <w:color w:val="C00000"/>
-          <w:sz w:val="24"/>
-        </w:rPr>
-        <w:t>FARMAC</w:t>
-      </w:r>
-      <w:r>
-        <w:rPr>
-          <w:rFonts w:ascii="Calisto MT" w:hAnsi="Calisto MT"/>
-          <w:color w:val="C00000"/>
-          <w:sz w:val="24"/>
-        </w:rPr>
-        <w:t>O</w:t>
-      </w:r>
-      <w:r>
-        <w:rPr>
-          <w:rFonts w:ascii="Calisto MT" w:hAnsi="Calisto MT"/>
-          <w:color w:val="C00000"/>
-          <w:sz w:val="24"/>
-        </w:rPr>
-        <w:tab/>
-      </w:r>
-      <w:r>
-        <w:rPr>
-          <w:rFonts w:ascii="Calisto MT" w:hAnsi="Calisto MT"/>
-          <w:color w:val="C00000"/>
-          <w:sz w:val="24"/>
-        </w:rPr>
-        <w:tab/>
-      </w:r>
-      <w:r>
-        <w:rPr>
-          <w:rFonts w:ascii="Calisto MT" w:hAnsi="Calisto MT"/>
-          <w:sz w:val="24"/>
-        </w:rPr>
-        <w:tab/>
-      </w:r>
-      <w:r>
-        <w:rPr>
-          <w:rFonts w:ascii="Calisto MT" w:hAnsi="Calisto MT"/>
-          <w:sz w:val="24"/>
-        </w:rPr>
-        <w:tab/>
-      </w:r>
-      <w:r>
-        <w:rPr>
-          <w:rFonts w:ascii="Calisto MT" w:hAnsi="Calisto MT"/>
-          <w:sz w:val="24"/>
-        </w:rPr>
-        <w:tab/>
-      </w:r>
-      <w:r>
-        <w:rPr>
-          <w:rFonts w:ascii="Calisto MT" w:hAnsi="Calisto MT"/>
-          <w:sz w:val="24"/>
-        </w:rPr>
-        <w:tab/>
-        <w:t>TESTO</w:t>
-      </w:r>
-    </w:p>
-    <w:p>
-      <w:pPr>
-        <w:rPr>
-          <w:rFonts w:ascii="Calisto MT" w:hAnsi="Calisto MT"/>
-          <w:sz w:val="24"/>
-        </w:rPr>
-      </w:pPr>
-      <w:r>
-        <w:rPr>
-          <w:rFonts w:ascii="Calisto MT" w:hAnsi="Calisto MT"/>
-          <w:sz w:val="24"/>
-        </w:rPr>
-        <w:t>NUMERO SCATOLE DI FARMACO</w:t>
-      </w:r>
-      <w:r>
-        <w:rPr>
-          <w:rFonts w:ascii="Calisto MT" w:hAnsi="Calisto MT"/>
-          <w:sz w:val="24"/>
-        </w:rPr>
-        <w:tab/>
-      </w:r>
-      <w:r>
-        <w:rPr>
-          <w:rFonts w:ascii="Calisto MT" w:hAnsi="Calisto MT"/>
-          <w:sz w:val="24"/>
-        </w:rPr>
-        <w:tab/>
-        <w:t>INT</w:t>
-      </w:r>
-    </w:p>
-    <w:p>
-      <w:pPr>
-        <w:rPr>
-          <w:rFonts w:ascii="Calisto MT" w:hAnsi="Calisto MT"/>
-          <w:sz w:val="24"/>
-        </w:rPr>
-      </w:pPr>
-      <w:r>
-        <w:rPr>
-          <w:rFonts w:ascii="Calisto MT" w:hAnsi="Calisto MT"/>
-          <w:color w:val="7030A0"/>
-          <w:sz w:val="24"/>
-        </w:rPr>
-        <w:t>DESCRIZIONE</w:t>
-      </w:r>
-      <w:r>
-        <w:rPr>
-          <w:rFonts w:ascii="Calisto MT" w:hAnsi="Calisto MT"/>
-          <w:color w:val="7030A0"/>
-          <w:sz w:val="24"/>
-        </w:rPr>
-        <w:tab/>
-      </w:r>
-      <w:r>
-        <w:rPr>
-          <w:rFonts w:ascii="Calisto MT" w:hAnsi="Calisto MT"/>
-          <w:color w:val="7030A0"/>
-          <w:sz w:val="24"/>
-        </w:rPr>
-        <w:tab/>
-      </w:r>
-      <w:r>
-        <w:rPr>
-          <w:rFonts w:ascii="Calisto MT" w:hAnsi="Calisto MT"/>
-          <w:color w:val="7030A0"/>
-          <w:sz w:val="24"/>
-        </w:rPr>
-        <w:tab/>
-      </w:r>
-      <w:r>
-        <w:rPr>
-          <w:rFonts w:ascii="Calisto MT" w:hAnsi="Calisto MT"/>
-          <w:color w:val="7030A0"/>
-          <w:sz w:val="24"/>
-        </w:rPr>
-        <w:tab/>
-      </w:r>
-      <w:r>
-        <w:rPr>
-          <w:rFonts w:ascii="Calisto MT" w:hAnsi="Calisto MT"/>
-          <w:color w:val="7030A0"/>
-          <w:sz w:val="24"/>
-        </w:rPr>
-        <w:tab/>
-      </w:r>
-      <w:r>
-        <w:rPr>
-          <w:rFonts w:ascii="Calisto MT" w:hAnsi="Calisto MT"/>
-          <w:sz w:val="24"/>
-        </w:rPr>
-        <w:t>TESTO</w:t>
-      </w:r>
-    </w:p>
-    <w:p>
-      <w:pPr>
-        <w:rPr>
-          <w:rFonts w:ascii="Calisto MT" w:hAnsi="Calisto MT"/>
-          <w:color w:val="000000" w:themeColor="text1"/>
-          <w:sz w:val="24"/>
-        </w:rPr>
-      </w:pPr>
-      <w:r>
-        <w:rPr>
-          <w:rFonts w:ascii="Calisto MT" w:hAnsi="Calisto MT"/>
-          <w:color w:val="000000" w:themeColor="text1"/>
-          <w:sz w:val="24"/>
-        </w:rPr>
-        <w:t>RICHIESTA ESENZIONE PATOLOGIA</w:t>
-      </w:r>
-      <w:r>
-        <w:rPr>
-          <w:rFonts w:ascii="Calisto MT" w:hAnsi="Calisto MT"/>
-          <w:color w:val="000000" w:themeColor="text1"/>
-          <w:sz w:val="24"/>
-        </w:rPr>
-        <w:tab/>
-        <w:t>BOOLEAN</w:t>
-      </w:r>
-    </w:p>
-    <w:p>
-      <w:pPr>
-        <w:rPr>
-          <w:rFonts w:ascii="Calisto MT" w:hAnsi="Calisto MT"/>
-          <w:color w:val="000000" w:themeColor="text1"/>
-          <w:sz w:val="24"/>
-        </w:rPr>
-      </w:pPr>
-      <w:r>
-        <w:rPr>
-          <w:rFonts w:ascii="Calisto MT" w:hAnsi="Calisto MT"/>
-          <w:color w:val="000000" w:themeColor="text1"/>
-          <w:sz w:val="24"/>
-        </w:rPr>
-        <w:t xml:space="preserve">RICHIESTA ESENZIONE </w:t>
-      </w:r>
-      <w:r>
-        <w:rPr>
-          <w:rFonts w:ascii="Calisto MT" w:hAnsi="Calisto MT"/>
-          <w:color w:val="000000" w:themeColor="text1"/>
-          <w:sz w:val="24"/>
-        </w:rPr>
-        <w:t>REDDITO</w:t>
-      </w:r>
-      <w:r>
-        <w:rPr>
-          <w:rFonts w:ascii="Calisto MT" w:hAnsi="Calisto MT"/>
-          <w:color w:val="000000" w:themeColor="text1"/>
-          <w:sz w:val="24"/>
-        </w:rPr>
-        <w:tab/>
-      </w:r>
-      <w:r>
-        <w:rPr>
-          <w:rFonts w:ascii="Calisto MT" w:hAnsi="Calisto MT"/>
-          <w:color w:val="000000" w:themeColor="text1"/>
-          <w:sz w:val="24"/>
-        </w:rPr>
-        <w:tab/>
-        <w:t>BOOLEAN</w:t>
-      </w:r>
-    </w:p>
-    <w:p>
-      <w:pPr>
-        <w:spacing w:after="0"/>
-        <w:rPr>
-          <w:rFonts w:ascii="Calisto MT" w:hAnsi="Calisto MT"/>
-          <w:sz w:val="24"/>
-        </w:rPr>
-      </w:pPr>
-      <w:r>
-        <w:rPr>
-          <w:rFonts w:ascii="Calisto MT" w:hAnsi="Calisto MT"/>
-          <w:sz w:val="24"/>
-        </w:rPr>
-        <w:t>STATO RICHIESTA</w:t>
-      </w:r>
-      <w:r>
-        <w:rPr>
-          <w:rFonts w:ascii="Calisto MT" w:hAnsi="Calisto MT"/>
-          <w:sz w:val="24"/>
-        </w:rPr>
-        <w:tab/>
-      </w:r>
-      <w:r>
-        <w:rPr>
-          <w:rFonts w:ascii="Calisto MT" w:hAnsi="Calisto MT"/>
-          <w:sz w:val="24"/>
-        </w:rPr>
-        <w:tab/>
-      </w:r>
-      <w:r>
-        <w:rPr>
-          <w:rFonts w:ascii="Calisto MT" w:hAnsi="Calisto MT"/>
-          <w:sz w:val="24"/>
-        </w:rPr>
-        <w:tab/>
-      </w:r>
-      <w:r>
-        <w:rPr>
-          <w:rFonts w:ascii="Calisto MT" w:hAnsi="Calisto MT"/>
-          <w:sz w:val="24"/>
-        </w:rPr>
-        <w:tab/>
-        <w:t>TESTO (ENUM)</w:t>
-      </w:r>
-    </w:p>
-    <w:p>
-      <w:pPr>
-        <w:rPr>
-          <w:rFonts w:ascii="Calisto MT" w:hAnsi="Calisto MT"/>
-        </w:rPr>
-      </w:pPr>
-      <w:r>
-        <w:rPr>
-          <w:rFonts w:ascii="Calisto MT" w:hAnsi="Calisto MT"/>
-        </w:rPr>
-        <w:t>(IN ATTESA, ACCETTATA, RIFIUTATA)</w:t>
-      </w:r>
-    </w:p>
-    <w:p>
-      <w:pPr>
-        <w:spacing w:after="0"/>
-        <w:rPr>
-          <w:rFonts w:ascii="Calisto MT" w:hAnsi="Calisto MT"/>
-          <w:sz w:val="24"/>
-        </w:rPr>
-      </w:pPr>
-      <w:r>
-        <w:rPr>
-          <w:rFonts w:ascii="Calisto MT" w:hAnsi="Calisto MT"/>
-          <w:sz w:val="24"/>
-        </w:rPr>
-        <w:tab/>
-      </w:r>
-    </w:p>
-    <w:p>
-      <w:pPr>
-        <w:rPr>
-          <w:rFonts w:ascii="Calisto MT" w:hAnsi="Calisto MT"/>
-          <w:sz w:val="24"/>
-        </w:rPr>
-      </w:pPr>
-      <w:r>
-        <w:rPr>
-          <w:rFonts w:ascii="Calisto MT" w:hAnsi="Calisto MT"/>
-          <w:sz w:val="24"/>
-        </w:rPr>
-        <w:t>DATA</w:t>
-      </w:r>
-      <w:r>
-        <w:rPr>
-          <w:rFonts w:ascii="Calisto MT" w:hAnsi="Calisto MT"/>
-          <w:sz w:val="24"/>
-        </w:rPr>
-        <w:tab/>
-      </w:r>
-      <w:r>
-        <w:rPr>
-          <w:rFonts w:ascii="Calisto MT" w:hAnsi="Calisto MT"/>
-          <w:sz w:val="24"/>
-        </w:rPr>
-        <w:tab/>
-      </w:r>
-      <w:r>
-        <w:rPr>
-          <w:rFonts w:ascii="Calisto MT" w:hAnsi="Calisto MT"/>
-          <w:sz w:val="24"/>
-        </w:rPr>
-        <w:tab/>
-      </w:r>
-      <w:r>
-        <w:rPr>
-          <w:rFonts w:ascii="Calisto MT" w:hAnsi="Calisto MT"/>
-          <w:sz w:val="24"/>
-        </w:rPr>
-        <w:tab/>
-      </w:r>
-      <w:r>
-        <w:rPr>
-          <w:rFonts w:ascii="Calisto MT" w:hAnsi="Calisto MT"/>
-          <w:sz w:val="24"/>
-        </w:rPr>
-        <w:tab/>
-      </w:r>
-      <w:r>
-        <w:rPr>
-          <w:rFonts w:ascii="Calisto MT" w:hAnsi="Calisto MT"/>
-          <w:sz w:val="24"/>
-        </w:rPr>
-        <w:tab/>
-      </w:r>
-      <w:r>
-        <w:rPr>
-          <w:rFonts w:ascii="Calisto MT" w:hAnsi="Calisto MT"/>
-          <w:sz w:val="24"/>
-        </w:rPr>
-        <w:t>DATA</w:t>
-      </w:r>
-    </w:p>
-    <w:p>
-      <w:pPr>
-        <w:rPr>
-          <w:rFonts w:ascii="Calisto MT" w:hAnsi="Calisto MT"/>
-          <w:sz w:val="24"/>
-        </w:rPr>
-      </w:pPr>
-      <w:r>
-        <w:rPr>
-          <w:rFonts w:ascii="Calisto MT" w:hAnsi="Calisto MT"/>
-          <w:sz w:val="24"/>
-        </w:rPr>
-        <w:t>ORA</w:t>
-      </w:r>
-      <w:r>
-        <w:rPr>
-          <w:rFonts w:ascii="Calisto MT" w:hAnsi="Calisto MT"/>
-          <w:sz w:val="24"/>
-        </w:rPr>
-        <w:tab/>
-      </w:r>
-      <w:r>
-        <w:rPr>
-          <w:rFonts w:ascii="Calisto MT" w:hAnsi="Calisto MT"/>
-          <w:sz w:val="24"/>
-        </w:rPr>
-        <w:tab/>
-      </w:r>
-      <w:r>
-        <w:rPr>
-          <w:rFonts w:ascii="Calisto MT" w:hAnsi="Calisto MT"/>
-          <w:sz w:val="24"/>
-        </w:rPr>
-        <w:tab/>
-      </w:r>
-      <w:r>
-        <w:rPr>
-          <w:rFonts w:ascii="Calisto MT" w:hAnsi="Calisto MT"/>
-          <w:sz w:val="24"/>
-        </w:rPr>
-        <w:tab/>
-      </w:r>
-      <w:r>
-        <w:rPr>
-          <w:rFonts w:ascii="Calisto MT" w:hAnsi="Calisto MT"/>
-          <w:sz w:val="24"/>
-        </w:rPr>
-        <w:tab/>
-      </w:r>
-      <w:r>
-        <w:rPr>
-          <w:rFonts w:ascii="Calisto MT" w:hAnsi="Calisto MT"/>
-          <w:sz w:val="24"/>
-        </w:rPr>
-        <w:tab/>
-      </w:r>
-      <w:r>
-        <w:rPr>
-          <w:rFonts w:ascii="Calisto MT" w:hAnsi="Calisto MT"/>
-          <w:sz w:val="24"/>
-        </w:rPr>
-        <w:tab/>
-        <w:t>TIME</w:t>
-      </w:r>
-    </w:p>
-    <w:p>
-      <w:pPr>
-        <w:rPr>
-          <w:rFonts w:ascii="Georgia" w:hAnsi="Georgia"/>
-          <w:color w:val="00B050"/>
-          <w:sz w:val="24"/>
-        </w:rPr>
-      </w:pPr>
-    </w:p>
-    <w:p>
-      <w:pPr>
-        <w:rPr>
-          <w:rFonts w:ascii="Georgia" w:hAnsi="Georgia"/>
-          <w:color w:val="00B050"/>
-          <w:sz w:val="24"/>
-        </w:rPr>
-      </w:pPr>
-    </w:p>
-    <w:p>
-      <w:pPr>
-        <w:rPr>
-          <w:rFonts w:ascii="Georgia" w:hAnsi="Georgia"/>
-          <w:color w:val="00B050"/>
-          <w:sz w:val="24"/>
-        </w:rPr>
-      </w:pPr>
-    </w:p>
-    <w:p>
-      <w:pPr>
-        <w:rPr>
-          <w:rFonts w:ascii="Georgia" w:hAnsi="Georgia"/>
-          <w:color w:val="00B050"/>
-          <w:sz w:val="24"/>
-        </w:rPr>
-      </w:pPr>
-      <w:r>
-        <w:rPr>
-          <w:rFonts w:ascii="Georgia" w:hAnsi="Georgia"/>
-          <w:color w:val="00B050"/>
-          <w:sz w:val="24"/>
-        </w:rPr>
-        <w:t xml:space="preserve">TABELLA </w:t>
-      </w:r>
-      <w:r>
-        <w:rPr>
-          <w:rFonts w:ascii="Georgia" w:hAnsi="Georgia"/>
-          <w:color w:val="00B050"/>
-          <w:sz w:val="24"/>
-        </w:rPr>
-        <w:t>ORDINE</w:t>
-      </w:r>
-    </w:p>
-    <w:p>
-      <w:pPr>
-        <w:rPr>
-          <w:rFonts w:ascii="Calisto MT" w:hAnsi="Calisto MT"/>
-          <w:b/>
-          <w:sz w:val="24"/>
-        </w:rPr>
-      </w:pPr>
-      <w:r>
-        <w:rPr>
-          <w:rFonts w:ascii="Calisto MT" w:hAnsi="Calisto MT"/>
-          <w:b/>
-          <w:sz w:val="24"/>
-        </w:rPr>
-        <w:t>ID_ORDINE</w:t>
-      </w:r>
-      <w:r>
-        <w:rPr>
-          <w:rFonts w:ascii="Calisto MT" w:hAnsi="Calisto MT"/>
-          <w:b/>
-          <w:sz w:val="24"/>
-        </w:rPr>
-        <w:tab/>
-      </w:r>
-      <w:r>
-        <w:rPr>
-          <w:rFonts w:ascii="Calisto MT" w:hAnsi="Calisto MT"/>
-          <w:b/>
-          <w:sz w:val="24"/>
-        </w:rPr>
-        <w:tab/>
-      </w:r>
-      <w:r>
-        <w:rPr>
-          <w:rFonts w:ascii="Calisto MT" w:hAnsi="Calisto MT"/>
-          <w:b/>
-          <w:sz w:val="24"/>
-        </w:rPr>
-        <w:tab/>
-      </w:r>
-      <w:r>
-        <w:rPr>
-          <w:rFonts w:ascii="Calisto MT" w:hAnsi="Calisto MT"/>
-          <w:b/>
-          <w:sz w:val="24"/>
-        </w:rPr>
-        <w:tab/>
-      </w:r>
-      <w:r>
-        <w:rPr>
-          <w:rFonts w:ascii="Calisto MT" w:hAnsi="Calisto MT"/>
-          <w:b/>
-          <w:sz w:val="24"/>
-        </w:rPr>
-        <w:tab/>
-      </w:r>
-      <w:r>
-        <w:rPr>
-          <w:rFonts w:ascii="Calisto MT" w:hAnsi="Calisto MT"/>
-          <w:sz w:val="24"/>
-        </w:rPr>
-        <w:t>INT</w:t>
-      </w:r>
-    </w:p>
-    <w:p>
-      <w:pPr>
-        <w:rPr>
-          <w:rFonts w:ascii="Calisto MT" w:hAnsi="Calisto MT"/>
-          <w:sz w:val="24"/>
-        </w:rPr>
-      </w:pPr>
-      <w:r>
-        <w:rPr>
-          <w:rFonts w:ascii="Calisto MT" w:hAnsi="Calisto MT"/>
-          <w:color w:val="C00000"/>
-          <w:sz w:val="24"/>
-        </w:rPr>
-        <w:t>ID</w:t>
-      </w:r>
-      <w:r>
-        <w:rPr>
-          <w:rFonts w:ascii="Calisto MT" w:hAnsi="Calisto MT"/>
-          <w:color w:val="C00000"/>
-          <w:sz w:val="24"/>
-        </w:rPr>
-        <w:t>_FARMACIA</w:t>
-      </w:r>
-      <w:r>
-        <w:rPr>
-          <w:rFonts w:ascii="Calisto MT" w:hAnsi="Calisto MT"/>
-          <w:sz w:val="24"/>
-        </w:rPr>
-        <w:tab/>
-      </w:r>
-      <w:r>
-        <w:rPr>
-          <w:rFonts w:ascii="Calisto MT" w:hAnsi="Calisto MT"/>
-          <w:sz w:val="24"/>
-        </w:rPr>
-        <w:tab/>
-      </w:r>
-      <w:r>
-        <w:rPr>
-          <w:rFonts w:ascii="Calisto MT" w:hAnsi="Calisto MT"/>
-          <w:sz w:val="24"/>
-        </w:rPr>
-        <w:tab/>
-      </w:r>
-      <w:r>
-        <w:rPr>
-          <w:rFonts w:ascii="Calisto MT" w:hAnsi="Calisto MT"/>
-          <w:sz w:val="24"/>
-        </w:rPr>
-        <w:tab/>
         <w:t>TESTO</w:t>
       </w:r>
     </w:p>

</xml_diff>